<commit_message>
Updated status meeting notes
</commit_message>
<xml_diff>
--- a/project_management/internal_meetings/2013/20130507_meeting_minutes.docx
+++ b/project_management/internal_meetings/2013/20130507_meeting_minutes.docx
@@ -610,6 +610,12 @@
                 <w:lang w:eastAsia="ja-JP"/>
               </w:rPr>
             </w:pPr>
+            <w:r>
+              <w:rPr>
+                <w:lang w:eastAsia="ja-JP"/>
+              </w:rPr>
+              <w:t>X</w:t>
+            </w:r>
           </w:p>
         </w:tc>
       </w:tr>
@@ -694,6 +700,12 @@
                 <w:lang w:eastAsia="ja-JP"/>
               </w:rPr>
             </w:pPr>
+            <w:r>
+              <w:rPr>
+                <w:lang w:eastAsia="ja-JP"/>
+              </w:rPr>
+              <w:t>X</w:t>
+            </w:r>
           </w:p>
         </w:tc>
       </w:tr>
@@ -778,6 +790,12 @@
                 <w:lang w:eastAsia="ja-JP"/>
               </w:rPr>
             </w:pPr>
+            <w:r>
+              <w:rPr>
+                <w:lang w:eastAsia="ja-JP"/>
+              </w:rPr>
+              <w:t>X</w:t>
+            </w:r>
           </w:p>
         </w:tc>
       </w:tr>
@@ -1283,6 +1301,12 @@
                 <w:lang w:eastAsia="ja-JP"/>
               </w:rPr>
             </w:pPr>
+            <w:r>
+              <w:rPr>
+                <w:lang w:eastAsia="ja-JP"/>
+              </w:rPr>
+              <w:t>X</w:t>
+            </w:r>
           </w:p>
         </w:tc>
       </w:tr>
@@ -1535,6 +1559,12 @@
                 <w:lang w:eastAsia="ja-JP"/>
               </w:rPr>
             </w:pPr>
+            <w:r>
+              <w:rPr>
+                <w:lang w:eastAsia="ja-JP"/>
+              </w:rPr>
+              <w:t>X</w:t>
+            </w:r>
           </w:p>
         </w:tc>
       </w:tr>
@@ -1619,6 +1649,12 @@
                 <w:lang w:eastAsia="ja-JP"/>
               </w:rPr>
             </w:pPr>
+            <w:r>
+              <w:rPr>
+                <w:lang w:eastAsia="ja-JP"/>
+              </w:rPr>
+              <w:t>X</w:t>
+            </w:r>
           </w:p>
         </w:tc>
       </w:tr>
@@ -1698,6 +1734,12 @@
                 <w:lang w:eastAsia="ja-JP"/>
               </w:rPr>
             </w:pPr>
+            <w:r>
+              <w:rPr>
+                <w:lang w:eastAsia="ja-JP"/>
+              </w:rPr>
+              <w:t>X</w:t>
+            </w:r>
           </w:p>
         </w:tc>
       </w:tr>
@@ -2024,6 +2066,12 @@
                 <w:lang w:eastAsia="ja-JP"/>
               </w:rPr>
             </w:pPr>
+            <w:r>
+              <w:rPr>
+                <w:lang w:eastAsia="ja-JP"/>
+              </w:rPr>
+              <w:t>X</w:t>
+            </w:r>
           </w:p>
         </w:tc>
       </w:tr>
@@ -2192,6 +2240,12 @@
                 <w:lang w:eastAsia="ja-JP"/>
               </w:rPr>
             </w:pPr>
+            <w:r>
+              <w:rPr>
+                <w:lang w:eastAsia="ja-JP"/>
+              </w:rPr>
+              <w:t>X</w:t>
+            </w:r>
           </w:p>
         </w:tc>
       </w:tr>
@@ -2367,6 +2421,12 @@
           <w:rFonts w:ascii="Arial" w:hAnsi="Arial" w:cs="Arial"/>
         </w:rPr>
         <w:t xml:space="preserve">Meeting Actual Start: </w:t>
+      </w:r>
+      <w:r>
+        <w:rPr>
+          <w:rFonts w:ascii="Arial" w:hAnsi="Arial" w:cs="Arial"/>
+        </w:rPr>
+        <w:t>2:02pm</w:t>
       </w:r>
     </w:p>
     <w:p>
@@ -2725,8 +2785,6 @@
         </w:rPr>
         <w:t xml:space="preserve"> – Large data set causes Java “Out of Memory” error</w:t>
       </w:r>
-      <w:bookmarkStart w:id="2" w:name="_GoBack"/>
-      <w:bookmarkEnd w:id="2"/>
     </w:p>
     <w:p>
       <w:pPr>
@@ -2965,6 +3023,42 @@
     <w:p>
       <w:pPr>
         <w:numPr>
+          <w:ilvl w:val="2"/>
+          <w:numId w:val="48"/>
+        </w:numPr>
+        <w:jc w:val="left"/>
+        <w:rPr>
+          <w:rFonts w:ascii="Arial" w:hAnsi="Arial" w:cs="Arial"/>
+        </w:rPr>
+      </w:pPr>
+      <w:r>
+        <w:rPr>
+          <w:rFonts w:ascii="Arial" w:hAnsi="Arial" w:cs="Arial"/>
+        </w:rPr>
+        <w:t>Requirement to be 100% 508 compliant is back</w:t>
+      </w:r>
+    </w:p>
+    <w:p>
+      <w:pPr>
+        <w:numPr>
+          <w:ilvl w:val="3"/>
+          <w:numId w:val="48"/>
+        </w:numPr>
+        <w:jc w:val="left"/>
+        <w:rPr>
+          <w:rFonts w:ascii="Arial" w:hAnsi="Arial" w:cs="Arial"/>
+        </w:rPr>
+      </w:pPr>
+      <w:r>
+        <w:rPr>
+          <w:rFonts w:ascii="Arial" w:hAnsi="Arial" w:cs="Arial"/>
+        </w:rPr>
+        <w:t>Production is at 93% - the changes to get to 100% are in this release</w:t>
+      </w:r>
+    </w:p>
+    <w:p>
+      <w:pPr>
+        <w:numPr>
           <w:ilvl w:val="0"/>
           <w:numId w:val="48"/>
         </w:numPr>
@@ -3140,6 +3234,7 @@
         <w:rPr>
           <w:rFonts w:ascii="Arial" w:hAnsi="Arial"/>
         </w:rPr>
+        <w:lastRenderedPageBreak/>
         <w:t>Update from Systems team:</w:t>
       </w:r>
       <w:r>
@@ -3147,6 +3242,12 @@
           <w:rFonts w:ascii="Arial" w:hAnsi="Arial"/>
         </w:rPr>
         <w:t xml:space="preserve"> </w:t>
+      </w:r>
+      <w:r>
+        <w:rPr>
+          <w:rFonts w:ascii="Arial" w:hAnsi="Arial"/>
+        </w:rPr>
+        <w:t>None.</w:t>
       </w:r>
     </w:p>
     <w:p>
@@ -3172,6 +3273,12 @@
         </w:rPr>
         <w:t xml:space="preserve"> </w:t>
       </w:r>
+      <w:r>
+        <w:rPr>
+          <w:rFonts w:ascii="Arial" w:hAnsi="Arial"/>
+        </w:rPr>
+        <w:t>None.</w:t>
+      </w:r>
     </w:p>
     <w:p>
       <w:pPr>
@@ -3189,6 +3296,12 @@
           <w:rFonts w:ascii="Arial" w:hAnsi="Arial"/>
         </w:rPr>
         <w:t>Update from App Support:</w:t>
+      </w:r>
+      <w:r>
+        <w:rPr>
+          <w:rFonts w:ascii="Arial" w:hAnsi="Arial"/>
+        </w:rPr>
+        <w:t xml:space="preserve"> (Mouse Astrocytoma study) Suny set it up on the public site, but didn’t make it public.  She could make it public, but would like to link it to NBIA.</w:t>
       </w:r>
     </w:p>
     <w:p>
@@ -3281,8 +3394,10 @@
         <w:rPr>
           <w:rFonts w:ascii="Arial" w:hAnsi="Arial" w:cs="Arial"/>
         </w:rPr>
-        <w:t>N/A</w:t>
-      </w:r>
+        <w:t>2:25pm</w:t>
+      </w:r>
+      <w:bookmarkStart w:id="2" w:name="_GoBack"/>
+      <w:bookmarkEnd w:id="2"/>
     </w:p>
     <w:p>
       <w:pPr>
@@ -4502,17 +4617,17 @@
         <v:path o:extrusionok="f" gradientshapeok="t" o:connecttype="rect"/>
         <o:lock v:ext="edit" aspectratio="t"/>
       </v:shapetype>
-      <v:shape id="_x0000_i1041" type="#_x0000_t75" style="width:3in;height:3in" o:bullet="t"/>
+      <v:shape id="_x0000_i1050" type="#_x0000_t75" style="width:3in;height:3in" o:bullet="t"/>
     </w:pict>
   </w:numPicBullet>
   <w:numPicBullet w:numPicBulletId="1">
     <w:pict>
-      <v:shape id="_x0000_i1042" type="#_x0000_t75" style="width:3in;height:3in" o:bullet="t"/>
+      <v:shape id="_x0000_i1051" type="#_x0000_t75" style="width:3in;height:3in" o:bullet="t"/>
     </w:pict>
   </w:numPicBullet>
   <w:numPicBullet w:numPicBulletId="2">
     <w:pict>
-      <v:shape id="_x0000_i1043" type="#_x0000_t75" style="width:3in;height:3in" o:bullet="t"/>
+      <v:shape id="_x0000_i1052" type="#_x0000_t75" style="width:3in;height:3in" o:bullet="t"/>
     </w:pict>
   </w:numPicBullet>
   <w:abstractNum w:abstractNumId="0">
@@ -14007,7 +14122,7 @@
 </file>
 
 <file path=customXml/itemProps4.xml><?xml version="1.0" encoding="utf-8"?>
-<ds:datastoreItem xmlns:ds="http://schemas.openxmlformats.org/officeDocument/2006/customXml" ds:itemID="{30D5EE2C-4FD6-364F-AD6F-B8A36BD1C2CE}">
+<ds:datastoreItem xmlns:ds="http://schemas.openxmlformats.org/officeDocument/2006/customXml" ds:itemID="{5F2842CF-A7C8-4945-941D-8C89CB54B463}">
   <ds:schemaRefs>
     <ds:schemaRef ds:uri="http://schemas.openxmlformats.org/officeDocument/2006/bibliography"/>
   </ds:schemaRefs>

</xml_diff>

<commit_message>
More status notes updates
</commit_message>
<xml_diff>
--- a/project_management/internal_meetings/2013/20130507_meeting_minutes.docx
+++ b/project_management/internal_meetings/2013/20130507_meeting_minutes.docx
@@ -305,15 +305,29 @@
         </w:rPr>
         <w:t xml:space="preserve"> </w:t>
       </w:r>
-      <w:fldSimple w:instr=" DOCPROPERTY  Approval  \* MERGEFORMAT ">
-        <w:r>
-          <w:rPr>
-            <w:rFonts w:ascii="Arial" w:hAnsi="Arial" w:cs="Arial"/>
-            <w:color w:val="0000FF"/>
-          </w:rPr>
-          <w:t>DRAFT</w:t>
-        </w:r>
-      </w:fldSimple>
+      <w:r>
+        <w:fldChar w:fldCharType="begin"/>
+      </w:r>
+      <w:r>
+        <w:instrText xml:space="preserve"> DOCPROPERTY  Approval  \* MERGEFORMAT </w:instrText>
+      </w:r>
+      <w:r>
+        <w:fldChar w:fldCharType="separate"/>
+      </w:r>
+      <w:r>
+        <w:rPr>
+          <w:rFonts w:ascii="Arial" w:hAnsi="Arial" w:cs="Arial"/>
+          <w:color w:val="0000FF"/>
+        </w:rPr>
+        <w:t>DRAFT</w:t>
+      </w:r>
+      <w:r>
+        <w:rPr>
+          <w:rFonts w:ascii="Arial" w:hAnsi="Arial" w:cs="Arial"/>
+          <w:color w:val="0000FF"/>
+        </w:rPr>
+        <w:fldChar w:fldCharType="end"/>
+      </w:r>
     </w:p>
     <w:p>
       <w:pPr>
@@ -3301,8 +3315,52 @@
         <w:rPr>
           <w:rFonts w:ascii="Arial" w:hAnsi="Arial"/>
         </w:rPr>
-        <w:t xml:space="preserve"> (Mouse Astrocytoma study) Suny set it up on the public site, but didn’t make it public.  She could make it public, but would like to link it to NBIA.</w:t>
-      </w:r>
+        <w:t xml:space="preserve"> </w:t>
+      </w:r>
+    </w:p>
+    <w:p>
+      <w:pPr>
+        <w:numPr>
+          <w:ilvl w:val="1"/>
+          <w:numId w:val="48"/>
+        </w:numPr>
+        <w:jc w:val="left"/>
+        <w:rPr>
+          <w:rFonts w:ascii="Arial" w:hAnsi="Arial" w:cs="Arial"/>
+        </w:rPr>
+      </w:pPr>
+      <w:r>
+        <w:rPr>
+          <w:rFonts w:ascii="Arial" w:hAnsi="Arial"/>
+        </w:rPr>
+        <w:t>Mouse astrocytoma study follow-up:</w:t>
+      </w:r>
+      <w:r>
+        <w:rPr>
+          <w:rFonts w:ascii="Arial" w:hAnsi="Arial"/>
+        </w:rPr>
+        <w:t xml:space="preserve"> Sun</w:t>
+      </w:r>
+      <w:r>
+        <w:rPr>
+          <w:rFonts w:ascii="Arial" w:hAnsi="Arial"/>
+        </w:rPr>
+        <w:t>n</w:t>
+      </w:r>
+      <w:r>
+        <w:rPr>
+          <w:rFonts w:ascii="Arial" w:hAnsi="Arial"/>
+        </w:rPr>
+        <w:t>y set it up on the public site, but didn’t make it public.  She could make it public, but would like to link it to NBIA.</w:t>
+      </w:r>
+      <w:r>
+        <w:rPr>
+          <w:rFonts w:ascii="Arial" w:hAnsi="Arial"/>
+        </w:rPr>
+        <w:t xml:space="preserve">  Brian will ensure she knows how to link it.</w:t>
+      </w:r>
+      <w:bookmarkStart w:id="2" w:name="_GoBack"/>
+      <w:bookmarkEnd w:id="2"/>
     </w:p>
     <w:p>
       <w:pPr>
@@ -3396,8 +3454,6 @@
         </w:rPr>
         <w:t>2:25pm</w:t>
       </w:r>
-      <w:bookmarkStart w:id="2" w:name="_GoBack"/>
-      <w:bookmarkEnd w:id="2"/>
     </w:p>
     <w:p>
       <w:pPr>
@@ -4171,21 +4227,31 @@
       </w:rPr>
       <w:t xml:space="preserve">Approval Date: </w:t>
     </w:r>
-    <w:fldSimple w:instr=" DOCPROPERTY  Approval  \* MERGEFORMAT ">
-      <w:r>
-        <w:rPr>
-          <w:b/>
-          <w:bCs/>
-          <w:i/>
-          <w:iCs/>
-          <w:sz w:val="20"/>
-        </w:rPr>
-        <w:t>&lt;</w:t>
-      </w:r>
-      <w:r>
-        <w:t>Date or 'DRAFT'&gt;</w:t>
-      </w:r>
-    </w:fldSimple>
+    <w:r>
+      <w:fldChar w:fldCharType="begin"/>
+    </w:r>
+    <w:r>
+      <w:instrText xml:space="preserve"> DOCPROPERTY  Approval  \* MERGEFORMAT </w:instrText>
+    </w:r>
+    <w:r>
+      <w:fldChar w:fldCharType="separate"/>
+    </w:r>
+    <w:r>
+      <w:rPr>
+        <w:b/>
+        <w:bCs/>
+        <w:i/>
+        <w:iCs/>
+        <w:sz w:val="20"/>
+      </w:rPr>
+      <w:t>&lt;</w:t>
+    </w:r>
+    <w:r>
+      <w:t>Date or 'DRAFT'&gt;</w:t>
+    </w:r>
+    <w:r>
+      <w:fldChar w:fldCharType="end"/>
+    </w:r>
     <w:r>
       <w:rPr>
         <w:sz w:val="20"/>
@@ -4489,17 +4555,15 @@
         <w:sz w:val="20"/>
       </w:rPr>
     </w:pPr>
-    <w:fldSimple w:instr=" SUBJECT  \* MERGEFORMAT ">
-      <w:r>
-        <w:rPr>
-          <w:b/>
-          <w:i/>
-          <w:sz w:val="20"/>
-          <w:szCs w:val="20"/>
-        </w:rPr>
-        <w:t>&lt;Project Name&gt;</w:t>
-      </w:r>
-    </w:fldSimple>
+    <w:r>
+      <w:fldChar w:fldCharType="begin"/>
+    </w:r>
+    <w:r>
+      <w:instrText xml:space="preserve"> SUBJECT  \* MERGEFORMAT </w:instrText>
+    </w:r>
+    <w:r>
+      <w:fldChar w:fldCharType="separate"/>
+    </w:r>
     <w:r>
       <w:rPr>
         <w:b/>
@@ -4507,7 +4571,7 @@
         <w:sz w:val="20"/>
         <w:szCs w:val="20"/>
       </w:rPr>
-      <w:tab/>
+      <w:t>&lt;Project Name&gt;</w:t>
     </w:r>
     <w:r>
       <w:rPr>
@@ -4516,6 +4580,24 @@
         <w:sz w:val="20"/>
         <w:szCs w:val="20"/>
       </w:rPr>
+      <w:fldChar w:fldCharType="end"/>
+    </w:r>
+    <w:r>
+      <w:rPr>
+        <w:b/>
+        <w:i/>
+        <w:sz w:val="20"/>
+        <w:szCs w:val="20"/>
+      </w:rPr>
+      <w:tab/>
+    </w:r>
+    <w:r>
+      <w:rPr>
+        <w:b/>
+        <w:i/>
+        <w:sz w:val="20"/>
+        <w:szCs w:val="20"/>
+      </w:rPr>
       <w:tab/>
       <w:t>Version:</w:t>
     </w:r>
@@ -4527,17 +4609,33 @@
       </w:rPr>
       <w:t xml:space="preserve"> </w:t>
     </w:r>
-    <w:fldSimple w:instr=" DOCPROPERTY  Version  \* MERGEFORMAT ">
-      <w:r>
-        <w:rPr>
-          <w:bCs/>
-          <w:i/>
-          <w:sz w:val="20"/>
-          <w:szCs w:val="20"/>
-        </w:rPr>
-        <w:t>1.0</w:t>
-      </w:r>
-    </w:fldSimple>
+    <w:r>
+      <w:fldChar w:fldCharType="begin"/>
+    </w:r>
+    <w:r>
+      <w:instrText xml:space="preserve"> DOCPROPERTY  Version  \* MERGEFORMAT </w:instrText>
+    </w:r>
+    <w:r>
+      <w:fldChar w:fldCharType="separate"/>
+    </w:r>
+    <w:r>
+      <w:rPr>
+        <w:bCs/>
+        <w:i/>
+        <w:sz w:val="20"/>
+        <w:szCs w:val="20"/>
+      </w:rPr>
+      <w:t>1.0</w:t>
+    </w:r>
+    <w:r>
+      <w:rPr>
+        <w:bCs/>
+        <w:i/>
+        <w:sz w:val="20"/>
+        <w:szCs w:val="20"/>
+      </w:rPr>
+      <w:fldChar w:fldCharType="end"/>
+    </w:r>
     <w:r>
       <w:rPr>
         <w:i/>
@@ -4617,17 +4715,17 @@
         <v:path o:extrusionok="f" gradientshapeok="t" o:connecttype="rect"/>
         <o:lock v:ext="edit" aspectratio="t"/>
       </v:shapetype>
-      <v:shape id="_x0000_i1050" type="#_x0000_t75" style="width:3in;height:3in" o:bullet="t"/>
+      <v:shape id="_x0000_i1053" type="#_x0000_t75" style="width:3in;height:3in" o:bullet="t"/>
     </w:pict>
   </w:numPicBullet>
   <w:numPicBullet w:numPicBulletId="1">
     <w:pict>
-      <v:shape id="_x0000_i1051" type="#_x0000_t75" style="width:3in;height:3in" o:bullet="t"/>
+      <v:shape id="_x0000_i1054" type="#_x0000_t75" style="width:3in;height:3in" o:bullet="t"/>
     </w:pict>
   </w:numPicBullet>
   <w:numPicBullet w:numPicBulletId="2">
     <w:pict>
-      <v:shape id="_x0000_i1052" type="#_x0000_t75" style="width:3in;height:3in" o:bullet="t"/>
+      <v:shape id="_x0000_i1055" type="#_x0000_t75" style="width:3in;height:3in" o:bullet="t"/>
     </w:pict>
   </w:numPicBullet>
   <w:abstractNum w:abstractNumId="0">
@@ -14122,7 +14220,7 @@
 </file>
 
 <file path=customXml/itemProps4.xml><?xml version="1.0" encoding="utf-8"?>
-<ds:datastoreItem xmlns:ds="http://schemas.openxmlformats.org/officeDocument/2006/customXml" ds:itemID="{5F2842CF-A7C8-4945-941D-8C89CB54B463}">
+<ds:datastoreItem xmlns:ds="http://schemas.openxmlformats.org/officeDocument/2006/customXml" ds:itemID="{9702C2E3-153C-2849-B545-1D973B0CA555}">
   <ds:schemaRefs>
     <ds:schemaRef ds:uri="http://schemas.openxmlformats.org/officeDocument/2006/bibliography"/>
   </ds:schemaRefs>

</xml_diff>

<commit_message>
Added Jill to the attendees
</commit_message>
<xml_diff>
--- a/project_management/internal_meetings/2013/20130507_meeting_minutes.docx
+++ b/project_management/internal_meetings/2013/20130507_meeting_minutes.docx
@@ -1,6 +1,6 @@
 
 <file path=word/document.xml><?xml version="1.0" encoding="utf-8"?>
-<w:document xmlns:wpc="http://schemas.microsoft.com/office/word/2010/wordprocessingCanvas" xmlns:mo="http://schemas.microsoft.com/office/mac/office/2008/main" xmlns:mc="http://schemas.openxmlformats.org/markup-compatibility/2006" xmlns:mv="urn:schemas-microsoft-com:mac:vml" xmlns:o="urn:schemas-microsoft-com:office:office" xmlns:r="http://schemas.openxmlformats.org/officeDocument/2006/relationships" xmlns:m="http://schemas.openxmlformats.org/officeDocument/2006/math" xmlns:v="urn:schemas-microsoft-com:vml" xmlns:wp14="http://schemas.microsoft.com/office/word/2010/wordprocessingDrawing" xmlns:wp="http://schemas.openxmlformats.org/drawingml/2006/wordprocessingDrawing" xmlns:w10="urn:schemas-microsoft-com:office:word" xmlns:w="http://schemas.openxmlformats.org/wordprocessingml/2006/main" xmlns:w14="http://schemas.microsoft.com/office/word/2010/wordml" xmlns:wpg="http://schemas.microsoft.com/office/word/2010/wordprocessingGroup" xmlns:wpi="http://schemas.microsoft.com/office/word/2010/wordprocessingInk" xmlns:wne="http://schemas.microsoft.com/office/word/2006/wordml" xmlns:wps="http://schemas.microsoft.com/office/word/2010/wordprocessingShape" mc:Ignorable="w14 wp14">
+<w:document xmlns:mo="http://schemas.microsoft.com/office/mac/office/2008/main" xmlns:ve="http://schemas.openxmlformats.org/markup-compatibility/2006" xmlns:mv="urn:schemas-microsoft-com:mac:vml" xmlns:o="urn:schemas-microsoft-com:office:office" xmlns:r="http://schemas.openxmlformats.org/officeDocument/2006/relationships" xmlns:m="http://schemas.openxmlformats.org/officeDocument/2006/math" xmlns:v="urn:schemas-microsoft-com:vml" xmlns:wp="http://schemas.openxmlformats.org/drawingml/2006/wordprocessingDrawing" xmlns:w10="urn:schemas-microsoft-com:office:word" xmlns:w="http://schemas.openxmlformats.org/wordprocessingml/2006/main" xmlns:wne="http://schemas.microsoft.com/office/word/2006/wordml">
   <w:body>
     <w:p>
       <w:pPr>
@@ -305,29 +305,15 @@
         </w:rPr>
         <w:t xml:space="preserve"> </w:t>
       </w:r>
-      <w:r>
-        <w:fldChar w:fldCharType="begin"/>
-      </w:r>
-      <w:r>
-        <w:instrText xml:space="preserve"> DOCPROPERTY  Approval  \* MERGEFORMAT </w:instrText>
-      </w:r>
-      <w:r>
-        <w:fldChar w:fldCharType="separate"/>
-      </w:r>
-      <w:r>
-        <w:rPr>
-          <w:rFonts w:ascii="Arial" w:hAnsi="Arial" w:cs="Arial"/>
-          <w:color w:val="0000FF"/>
-        </w:rPr>
-        <w:t>DRAFT</w:t>
-      </w:r>
-      <w:r>
-        <w:rPr>
-          <w:rFonts w:ascii="Arial" w:hAnsi="Arial" w:cs="Arial"/>
-          <w:color w:val="0000FF"/>
-        </w:rPr>
-        <w:fldChar w:fldCharType="end"/>
-      </w:r>
+      <w:fldSimple w:instr=" DOCPROPERTY  Approval  \* MERGEFORMAT ">
+        <w:r>
+          <w:rPr>
+            <w:rFonts w:ascii="Arial" w:hAnsi="Arial" w:cs="Arial"/>
+            <w:color w:val="0000FF"/>
+          </w:rPr>
+          <w:t>DRAFT</w:t>
+        </w:r>
+      </w:fldSimple>
     </w:p>
     <w:p>
       <w:pPr>
@@ -424,7 +410,7 @@
           <w:insideH w:val="single" w:sz="4" w:space="0" w:color="auto"/>
           <w:insideV w:val="single" w:sz="4" w:space="0" w:color="auto"/>
         </w:tblBorders>
-        <w:tblLook w:val="04A0" w:firstRow="1" w:lastRow="0" w:firstColumn="1" w:lastColumn="0" w:noHBand="0" w:noVBand="1"/>
+        <w:tblLook w:val="04A0"/>
       </w:tblPr>
       <w:tblGrid>
         <w:gridCol w:w="2845"/>
@@ -1231,6 +1217,12 @@
                 <w:lang w:eastAsia="ja-JP"/>
               </w:rPr>
             </w:pPr>
+            <w:r>
+              <w:rPr>
+                <w:lang w:eastAsia="ja-JP"/>
+              </w:rPr>
+              <w:t>X</w:t>
+            </w:r>
           </w:p>
         </w:tc>
       </w:tr>
@@ -2357,7 +2349,7 @@
       <w:r>
         <w:t xml:space="preserve"> </w:t>
       </w:r>
-      <w:hyperlink r:id="rId12" w:history="1">
+      <w:hyperlink r:id="rId11" w:history="1">
         <w:r>
           <w:rPr>
             <w:rStyle w:val="Hyperlink"/>
@@ -2397,7 +2389,6 @@
         <w:pStyle w:val="Heading1"/>
       </w:pPr>
       <w:r>
-        <w:lastRenderedPageBreak/>
         <w:t>Meeting Start</w:t>
       </w:r>
     </w:p>
@@ -2784,7 +2775,7 @@
           <w:rFonts w:ascii="Arial" w:hAnsi="Arial" w:cs="Arial"/>
         </w:rPr>
       </w:pPr>
-      <w:hyperlink r:id="rId13" w:history="1">
+      <w:hyperlink r:id="rId12" w:history="1">
         <w:r>
           <w:rPr>
             <w:rStyle w:val="Hyperlink"/>
@@ -3248,7 +3239,6 @@
         <w:rPr>
           <w:rFonts w:ascii="Arial" w:hAnsi="Arial"/>
         </w:rPr>
-        <w:lastRenderedPageBreak/>
         <w:t>Update from Systems team:</w:t>
       </w:r>
       <w:r>
@@ -3517,7 +3507,7 @@
           <w:insideH w:val="single" w:sz="4" w:space="0" w:color="auto"/>
           <w:insideV w:val="single" w:sz="4" w:space="0" w:color="auto"/>
         </w:tblBorders>
-        <w:tblLook w:val="04A0" w:firstRow="1" w:lastRow="0" w:firstColumn="1" w:lastColumn="0" w:noHBand="0" w:noVBand="1"/>
+        <w:tblLook w:val="04A0"/>
       </w:tblPr>
       <w:tblGrid>
         <w:gridCol w:w="3167"/>
@@ -4162,13 +4152,12 @@
       </w:r>
     </w:p>
     <w:sectPr>
-      <w:footerReference w:type="default" r:id="rId14"/>
-      <w:headerReference w:type="first" r:id="rId15"/>
-      <w:footerReference w:type="first" r:id="rId16"/>
+      <w:footerReference w:type="default" r:id="rId13"/>
+      <w:headerReference w:type="first" r:id="rId14"/>
+      <w:footerReference w:type="first" r:id="rId15"/>
       <w:type w:val="continuous"/>
       <w:pgSz w:w="12240" w:h="15840" w:code="1"/>
       <w:pgMar w:top="979" w:right="1440" w:bottom="648" w:left="1440" w:header="432" w:footer="432" w:gutter="0"/>
-      <w:cols w:space="720"/>
       <w:docGrid w:linePitch="360"/>
     </w:sectPr>
   </w:body>
@@ -4176,7 +4165,7 @@
 </file>
 
 <file path=word/endnotes.xml><?xml version="1.0" encoding="utf-8"?>
-<w:endnotes xmlns:wpc="http://schemas.microsoft.com/office/word/2010/wordprocessingCanvas" xmlns:mo="http://schemas.microsoft.com/office/mac/office/2008/main" xmlns:mc="http://schemas.openxmlformats.org/markup-compatibility/2006" xmlns:mv="urn:schemas-microsoft-com:mac:vml" xmlns:o="urn:schemas-microsoft-com:office:office" xmlns:r="http://schemas.openxmlformats.org/officeDocument/2006/relationships" xmlns:m="http://schemas.openxmlformats.org/officeDocument/2006/math" xmlns:v="urn:schemas-microsoft-com:vml" xmlns:wp14="http://schemas.microsoft.com/office/word/2010/wordprocessingDrawing" xmlns:wp="http://schemas.openxmlformats.org/drawingml/2006/wordprocessingDrawing" xmlns:w10="urn:schemas-microsoft-com:office:word" xmlns:w="http://schemas.openxmlformats.org/wordprocessingml/2006/main" xmlns:w14="http://schemas.microsoft.com/office/word/2010/wordml" xmlns:wpg="http://schemas.microsoft.com/office/word/2010/wordprocessingGroup" xmlns:wpi="http://schemas.microsoft.com/office/word/2010/wordprocessingInk" xmlns:wne="http://schemas.microsoft.com/office/word/2006/wordml" xmlns:wps="http://schemas.microsoft.com/office/word/2010/wordprocessingShape" mc:Ignorable="w14 wp14">
+<w:endnotes xmlns:mo="http://schemas.microsoft.com/office/mac/office/2008/main" xmlns:ve="http://schemas.openxmlformats.org/markup-compatibility/2006" xmlns:mv="urn:schemas-microsoft-com:mac:vml" xmlns:o="urn:schemas-microsoft-com:office:office" xmlns:r="http://schemas.openxmlformats.org/officeDocument/2006/relationships" xmlns:m="http://schemas.openxmlformats.org/officeDocument/2006/math" xmlns:v="urn:schemas-microsoft-com:vml" xmlns:wp="http://schemas.openxmlformats.org/drawingml/2006/wordprocessingDrawing" xmlns:w10="urn:schemas-microsoft-com:office:word" xmlns:w="http://schemas.openxmlformats.org/wordprocessingml/2006/main" xmlns:wne="http://schemas.microsoft.com/office/word/2006/wordml">
   <w:endnote w:type="separator" w:id="-1">
     <w:p>
       <w:r>
@@ -4195,7 +4184,7 @@
 </file>
 
 <file path=word/footer1.xml><?xml version="1.0" encoding="utf-8"?>
-<w:ftr xmlns:wpc="http://schemas.microsoft.com/office/word/2010/wordprocessingCanvas" xmlns:mo="http://schemas.microsoft.com/office/mac/office/2008/main" xmlns:mc="http://schemas.openxmlformats.org/markup-compatibility/2006" xmlns:mv="urn:schemas-microsoft-com:mac:vml" xmlns:o="urn:schemas-microsoft-com:office:office" xmlns:r="http://schemas.openxmlformats.org/officeDocument/2006/relationships" xmlns:m="http://schemas.openxmlformats.org/officeDocument/2006/math" xmlns:v="urn:schemas-microsoft-com:vml" xmlns:wp14="http://schemas.microsoft.com/office/word/2010/wordprocessingDrawing" xmlns:wp="http://schemas.openxmlformats.org/drawingml/2006/wordprocessingDrawing" xmlns:w10="urn:schemas-microsoft-com:office:word" xmlns:w="http://schemas.openxmlformats.org/wordprocessingml/2006/main" xmlns:w14="http://schemas.microsoft.com/office/word/2010/wordml" xmlns:wpg="http://schemas.microsoft.com/office/word/2010/wordprocessingGroup" xmlns:wpi="http://schemas.microsoft.com/office/word/2010/wordprocessingInk" xmlns:wne="http://schemas.microsoft.com/office/word/2006/wordml" xmlns:wps="http://schemas.microsoft.com/office/word/2010/wordprocessingShape" mc:Ignorable="w14 wp14">
+<w:ftr xmlns:mo="http://schemas.microsoft.com/office/mac/office/2008/main" xmlns:ve="http://schemas.openxmlformats.org/markup-compatibility/2006" xmlns:mv="urn:schemas-microsoft-com:mac:vml" xmlns:o="urn:schemas-microsoft-com:office:office" xmlns:r="http://schemas.openxmlformats.org/officeDocument/2006/relationships" xmlns:m="http://schemas.openxmlformats.org/officeDocument/2006/math" xmlns:v="urn:schemas-microsoft-com:vml" xmlns:wp="http://schemas.openxmlformats.org/drawingml/2006/wordprocessingDrawing" xmlns:w10="urn:schemas-microsoft-com:office:word" xmlns:w="http://schemas.openxmlformats.org/wordprocessingml/2006/main" xmlns:wne="http://schemas.microsoft.com/office/word/2006/wordml">
   <w:p>
     <w:pPr>
       <w:pStyle w:val="Footer"/>
@@ -4227,31 +4216,21 @@
       </w:rPr>
       <w:t xml:space="preserve">Approval Date: </w:t>
     </w:r>
-    <w:r>
-      <w:fldChar w:fldCharType="begin"/>
-    </w:r>
-    <w:r>
-      <w:instrText xml:space="preserve"> DOCPROPERTY  Approval  \* MERGEFORMAT </w:instrText>
-    </w:r>
-    <w:r>
-      <w:fldChar w:fldCharType="separate"/>
-    </w:r>
-    <w:r>
-      <w:rPr>
-        <w:b/>
-        <w:bCs/>
-        <w:i/>
-        <w:iCs/>
-        <w:sz w:val="20"/>
-      </w:rPr>
-      <w:t>&lt;</w:t>
-    </w:r>
-    <w:r>
-      <w:t>Date or 'DRAFT'&gt;</w:t>
-    </w:r>
-    <w:r>
-      <w:fldChar w:fldCharType="end"/>
-    </w:r>
+    <w:fldSimple w:instr=" DOCPROPERTY  Approval  \* MERGEFORMAT ">
+      <w:r>
+        <w:rPr>
+          <w:b/>
+          <w:bCs/>
+          <w:i/>
+          <w:iCs/>
+          <w:sz w:val="20"/>
+        </w:rPr>
+        <w:t>&lt;</w:t>
+      </w:r>
+      <w:r>
+        <w:t>Date or 'DRAFT'&gt;</w:t>
+      </w:r>
+    </w:fldSimple>
     <w:r>
       <w:rPr>
         <w:sz w:val="20"/>
@@ -4308,7 +4287,7 @@
         <w:noProof/>
         <w:sz w:val="20"/>
       </w:rPr>
-      <w:t>4</w:t>
+      <w:t>2</w:t>
     </w:r>
     <w:r>
       <w:rPr>
@@ -4363,7 +4342,7 @@
         <w:noProof/>
         <w:sz w:val="20"/>
       </w:rPr>
-      <w:t>4</w:t>
+      <w:t>5</w:t>
     </w:r>
     <w:r>
       <w:rPr>
@@ -4379,7 +4358,7 @@
 </file>
 
 <file path=word/footer2.xml><?xml version="1.0" encoding="utf-8"?>
-<w:ftr xmlns:wpc="http://schemas.microsoft.com/office/word/2010/wordprocessingCanvas" xmlns:mo="http://schemas.microsoft.com/office/mac/office/2008/main" xmlns:mc="http://schemas.openxmlformats.org/markup-compatibility/2006" xmlns:mv="urn:schemas-microsoft-com:mac:vml" xmlns:o="urn:schemas-microsoft-com:office:office" xmlns:r="http://schemas.openxmlformats.org/officeDocument/2006/relationships" xmlns:m="http://schemas.openxmlformats.org/officeDocument/2006/math" xmlns:v="urn:schemas-microsoft-com:vml" xmlns:wp14="http://schemas.microsoft.com/office/word/2010/wordprocessingDrawing" xmlns:wp="http://schemas.openxmlformats.org/drawingml/2006/wordprocessingDrawing" xmlns:w10="urn:schemas-microsoft-com:office:word" xmlns:w="http://schemas.openxmlformats.org/wordprocessingml/2006/main" xmlns:w14="http://schemas.microsoft.com/office/word/2010/wordml" xmlns:wpg="http://schemas.microsoft.com/office/word/2010/wordprocessingGroup" xmlns:wpi="http://schemas.microsoft.com/office/word/2010/wordprocessingInk" xmlns:wne="http://schemas.microsoft.com/office/word/2006/wordml" xmlns:wps="http://schemas.microsoft.com/office/word/2010/wordprocessingShape" mc:Ignorable="w14 wp14">
+<w:ftr xmlns:mo="http://schemas.microsoft.com/office/mac/office/2008/main" xmlns:ve="http://schemas.openxmlformats.org/markup-compatibility/2006" xmlns:mv="urn:schemas-microsoft-com:mac:vml" xmlns:o="urn:schemas-microsoft-com:office:office" xmlns:r="http://schemas.openxmlformats.org/officeDocument/2006/relationships" xmlns:m="http://schemas.openxmlformats.org/officeDocument/2006/math" xmlns:v="urn:schemas-microsoft-com:vml" xmlns:wp="http://schemas.openxmlformats.org/drawingml/2006/wordprocessingDrawing" xmlns:w10="urn:schemas-microsoft-com:office:word" xmlns:w="http://schemas.openxmlformats.org/wordprocessingml/2006/main" xmlns:wne="http://schemas.microsoft.com/office/word/2006/wordml">
   <w:p>
     <w:pPr>
       <w:pStyle w:val="Footer"/>
@@ -4514,7 +4493,7 @@
 </file>
 
 <file path=word/footnotes.xml><?xml version="1.0" encoding="utf-8"?>
-<w:footnotes xmlns:wpc="http://schemas.microsoft.com/office/word/2010/wordprocessingCanvas" xmlns:mo="http://schemas.microsoft.com/office/mac/office/2008/main" xmlns:mc="http://schemas.openxmlformats.org/markup-compatibility/2006" xmlns:mv="urn:schemas-microsoft-com:mac:vml" xmlns:o="urn:schemas-microsoft-com:office:office" xmlns:r="http://schemas.openxmlformats.org/officeDocument/2006/relationships" xmlns:m="http://schemas.openxmlformats.org/officeDocument/2006/math" xmlns:v="urn:schemas-microsoft-com:vml" xmlns:wp14="http://schemas.microsoft.com/office/word/2010/wordprocessingDrawing" xmlns:wp="http://schemas.openxmlformats.org/drawingml/2006/wordprocessingDrawing" xmlns:w10="urn:schemas-microsoft-com:office:word" xmlns:w="http://schemas.openxmlformats.org/wordprocessingml/2006/main" xmlns:w14="http://schemas.microsoft.com/office/word/2010/wordml" xmlns:wpg="http://schemas.microsoft.com/office/word/2010/wordprocessingGroup" xmlns:wpi="http://schemas.microsoft.com/office/word/2010/wordprocessingInk" xmlns:wne="http://schemas.microsoft.com/office/word/2006/wordml" xmlns:wps="http://schemas.microsoft.com/office/word/2010/wordprocessingShape" mc:Ignorable="w14 wp14">
+<w:footnotes xmlns:mo="http://schemas.microsoft.com/office/mac/office/2008/main" xmlns:ve="http://schemas.openxmlformats.org/markup-compatibility/2006" xmlns:mv="urn:schemas-microsoft-com:mac:vml" xmlns:o="urn:schemas-microsoft-com:office:office" xmlns:r="http://schemas.openxmlformats.org/officeDocument/2006/relationships" xmlns:m="http://schemas.openxmlformats.org/officeDocument/2006/math" xmlns:v="urn:schemas-microsoft-com:vml" xmlns:wp="http://schemas.openxmlformats.org/drawingml/2006/wordprocessingDrawing" xmlns:w10="urn:schemas-microsoft-com:office:word" xmlns:w="http://schemas.openxmlformats.org/wordprocessingml/2006/main" xmlns:wne="http://schemas.microsoft.com/office/word/2006/wordml">
   <w:footnote w:type="separator" w:id="-1">
     <w:p>
       <w:r>
@@ -4533,7 +4512,7 @@
 </file>
 
 <file path=word/header1.xml><?xml version="1.0" encoding="utf-8"?>
-<w:hdr xmlns:wpc="http://schemas.microsoft.com/office/word/2010/wordprocessingCanvas" xmlns:mo="http://schemas.microsoft.com/office/mac/office/2008/main" xmlns:mc="http://schemas.openxmlformats.org/markup-compatibility/2006" xmlns:mv="urn:schemas-microsoft-com:mac:vml" xmlns:o="urn:schemas-microsoft-com:office:office" xmlns:r="http://schemas.openxmlformats.org/officeDocument/2006/relationships" xmlns:m="http://schemas.openxmlformats.org/officeDocument/2006/math" xmlns:v="urn:schemas-microsoft-com:vml" xmlns:wp14="http://schemas.microsoft.com/office/word/2010/wordprocessingDrawing" xmlns:wp="http://schemas.openxmlformats.org/drawingml/2006/wordprocessingDrawing" xmlns:w10="urn:schemas-microsoft-com:office:word" xmlns:w="http://schemas.openxmlformats.org/wordprocessingml/2006/main" xmlns:w14="http://schemas.microsoft.com/office/word/2010/wordml" xmlns:wpg="http://schemas.microsoft.com/office/word/2010/wordprocessingGroup" xmlns:wpi="http://schemas.microsoft.com/office/word/2010/wordprocessingInk" xmlns:wne="http://schemas.microsoft.com/office/word/2006/wordml" xmlns:wps="http://schemas.microsoft.com/office/word/2010/wordprocessingShape" mc:Ignorable="w14 wp14">
+<w:hdr xmlns:mo="http://schemas.microsoft.com/office/mac/office/2008/main" xmlns:ve="http://schemas.openxmlformats.org/markup-compatibility/2006" xmlns:mv="urn:schemas-microsoft-com:mac:vml" xmlns:o="urn:schemas-microsoft-com:office:office" xmlns:r="http://schemas.openxmlformats.org/officeDocument/2006/relationships" xmlns:m="http://schemas.openxmlformats.org/officeDocument/2006/math" xmlns:v="urn:schemas-microsoft-com:vml" xmlns:wp="http://schemas.openxmlformats.org/drawingml/2006/wordprocessingDrawing" xmlns:w10="urn:schemas-microsoft-com:office:word" xmlns:w="http://schemas.openxmlformats.org/wordprocessingml/2006/main" xmlns:wne="http://schemas.microsoft.com/office/word/2006/wordml">
   <w:p>
     <w:pPr>
       <w:pStyle w:val="Header"/>
@@ -4555,15 +4534,17 @@
         <w:sz w:val="20"/>
       </w:rPr>
     </w:pPr>
-    <w:r>
-      <w:fldChar w:fldCharType="begin"/>
-    </w:r>
-    <w:r>
-      <w:instrText xml:space="preserve"> SUBJECT  \* MERGEFORMAT </w:instrText>
-    </w:r>
-    <w:r>
-      <w:fldChar w:fldCharType="separate"/>
-    </w:r>
+    <w:fldSimple w:instr=" SUBJECT  \* MERGEFORMAT ">
+      <w:r>
+        <w:rPr>
+          <w:b/>
+          <w:i/>
+          <w:sz w:val="20"/>
+          <w:szCs w:val="20"/>
+        </w:rPr>
+        <w:t>&lt;Project Name&gt;</w:t>
+      </w:r>
+    </w:fldSimple>
     <w:r>
       <w:rPr>
         <w:b/>
@@ -4571,7 +4552,7 @@
         <w:sz w:val="20"/>
         <w:szCs w:val="20"/>
       </w:rPr>
-      <w:t>&lt;Project Name&gt;</w:t>
+      <w:tab/>
     </w:r>
     <w:r>
       <w:rPr>
@@ -4580,24 +4561,6 @@
         <w:sz w:val="20"/>
         <w:szCs w:val="20"/>
       </w:rPr>
-      <w:fldChar w:fldCharType="end"/>
-    </w:r>
-    <w:r>
-      <w:rPr>
-        <w:b/>
-        <w:i/>
-        <w:sz w:val="20"/>
-        <w:szCs w:val="20"/>
-      </w:rPr>
-      <w:tab/>
-    </w:r>
-    <w:r>
-      <w:rPr>
-        <w:b/>
-        <w:i/>
-        <w:sz w:val="20"/>
-        <w:szCs w:val="20"/>
-      </w:rPr>
       <w:tab/>
       <w:t>Version:</w:t>
     </w:r>
@@ -4609,33 +4572,17 @@
       </w:rPr>
       <w:t xml:space="preserve"> </w:t>
     </w:r>
-    <w:r>
-      <w:fldChar w:fldCharType="begin"/>
-    </w:r>
-    <w:r>
-      <w:instrText xml:space="preserve"> DOCPROPERTY  Version  \* MERGEFORMAT </w:instrText>
-    </w:r>
-    <w:r>
-      <w:fldChar w:fldCharType="separate"/>
-    </w:r>
-    <w:r>
-      <w:rPr>
-        <w:bCs/>
-        <w:i/>
-        <w:sz w:val="20"/>
-        <w:szCs w:val="20"/>
-      </w:rPr>
-      <w:t>1.0</w:t>
-    </w:r>
-    <w:r>
-      <w:rPr>
-        <w:bCs/>
-        <w:i/>
-        <w:sz w:val="20"/>
-        <w:szCs w:val="20"/>
-      </w:rPr>
-      <w:fldChar w:fldCharType="end"/>
-    </w:r>
+    <w:fldSimple w:instr=" DOCPROPERTY  Version  \* MERGEFORMAT ">
+      <w:r>
+        <w:rPr>
+          <w:bCs/>
+          <w:i/>
+          <w:sz w:val="20"/>
+          <w:szCs w:val="20"/>
+        </w:rPr>
+        <w:t>1.0</w:t>
+      </w:r>
+    </w:fldSimple>
     <w:r>
       <w:rPr>
         <w:i/>
@@ -4693,7 +4640,7 @@
 </file>
 
 <file path=word/numbering.xml><?xml version="1.0" encoding="utf-8"?>
-<w:numbering xmlns:wpc="http://schemas.microsoft.com/office/word/2010/wordprocessingCanvas" xmlns:mo="http://schemas.microsoft.com/office/mac/office/2008/main" xmlns:mc="http://schemas.openxmlformats.org/markup-compatibility/2006" xmlns:mv="urn:schemas-microsoft-com:mac:vml" xmlns:o="urn:schemas-microsoft-com:office:office" xmlns:r="http://schemas.openxmlformats.org/officeDocument/2006/relationships" xmlns:m="http://schemas.openxmlformats.org/officeDocument/2006/math" xmlns:v="urn:schemas-microsoft-com:vml" xmlns:wp14="http://schemas.microsoft.com/office/word/2010/wordprocessingDrawing" xmlns:wp="http://schemas.openxmlformats.org/drawingml/2006/wordprocessingDrawing" xmlns:w10="urn:schemas-microsoft-com:office:word" xmlns:w="http://schemas.openxmlformats.org/wordprocessingml/2006/main" xmlns:w14="http://schemas.microsoft.com/office/word/2010/wordml" xmlns:wpg="http://schemas.microsoft.com/office/word/2010/wordprocessingGroup" xmlns:wpi="http://schemas.microsoft.com/office/word/2010/wordprocessingInk" xmlns:wne="http://schemas.microsoft.com/office/word/2006/wordml" xmlns:wps="http://schemas.microsoft.com/office/word/2010/wordprocessingShape" mc:Ignorable="w14 wp14">
+<w:numbering xmlns:mo="http://schemas.microsoft.com/office/mac/office/2008/main" xmlns:ve="http://schemas.openxmlformats.org/markup-compatibility/2006" xmlns:mv="urn:schemas-microsoft-com:mac:vml" xmlns:o="urn:schemas-microsoft-com:office:office" xmlns:r="http://schemas.openxmlformats.org/officeDocument/2006/relationships" xmlns:m="http://schemas.openxmlformats.org/officeDocument/2006/math" xmlns:v="urn:schemas-microsoft-com:vml" xmlns:wp="http://schemas.openxmlformats.org/drawingml/2006/wordprocessingDrawing" xmlns:w10="urn:schemas-microsoft-com:office:word" xmlns:w="http://schemas.openxmlformats.org/wordprocessingml/2006/main" xmlns:wne="http://schemas.microsoft.com/office/word/2006/wordml">
   <w:numPicBullet w:numPicBulletId="0">
     <w:pict>
       <v:shapetype id="_x0000_t75" coordsize="21600,21600" o:spt="75" o:preferrelative="t" path="m@4@5l@4@11@9@11@9@5xe" filled="f" stroked="f">
@@ -4715,17 +4662,17 @@
         <v:path o:extrusionok="f" gradientshapeok="t" o:connecttype="rect"/>
         <o:lock v:ext="edit" aspectratio="t"/>
       </v:shapetype>
-      <v:shape id="_x0000_i1053" type="#_x0000_t75" style="width:3in;height:3in" o:bullet="t"/>
+      <v:shape id="_x0000_i1026" type="#_x0000_t75" style="width:3in;height:3in" o:bullet="t"/>
     </w:pict>
   </w:numPicBullet>
   <w:numPicBullet w:numPicBulletId="1">
     <w:pict>
-      <v:shape id="_x0000_i1054" type="#_x0000_t75" style="width:3in;height:3in" o:bullet="t"/>
+      <v:shape id="_x0000_i1027" type="#_x0000_t75" style="width:3in;height:3in" o:bullet="t"/>
     </w:pict>
   </w:numPicBullet>
   <w:numPicBullet w:numPicBulletId="2">
     <w:pict>
-      <v:shape id="_x0000_i1055" type="#_x0000_t75" style="width:3in;height:3in" o:bullet="t"/>
+      <v:shape id="_x0000_i1028" type="#_x0000_t75" style="width:3in;height:3in" o:bullet="t"/>
     </w:pict>
   </w:numPicBullet>
   <w:abstractNum w:abstractNumId="0">
@@ -11012,7 +10959,7 @@
 </file>
 
 <file path=word/styles.xml><?xml version="1.0" encoding="utf-8"?>
-<w:styles xmlns:mc="http://schemas.openxmlformats.org/markup-compatibility/2006" xmlns:r="http://schemas.openxmlformats.org/officeDocument/2006/relationships" xmlns:w="http://schemas.openxmlformats.org/wordprocessingml/2006/main" xmlns:w14="http://schemas.microsoft.com/office/word/2010/wordml" mc:Ignorable="w14">
+<w:styles xmlns:r="http://schemas.openxmlformats.org/officeDocument/2006/relationships" xmlns:w="http://schemas.openxmlformats.org/wordprocessingml/2006/main">
   <w:docDefaults>
     <w:rPrDefault>
       <w:rPr>
@@ -11364,15 +11311,14 @@
   </w:style>
   <w:style w:type="character" w:default="1" w:styleId="DefaultParagraphFont">
     <w:name w:val="Default Paragraph Font"/>
-    <w:uiPriority w:val="1"/>
     <w:semiHidden/>
     <w:unhideWhenUsed/>
   </w:style>
   <w:style w:type="table" w:default="1" w:styleId="TableNormal">
     <w:name w:val="Normal Table"/>
-    <w:uiPriority w:val="99"/>
     <w:semiHidden/>
     <w:unhideWhenUsed/>
+    <w:qFormat/>
     <w:tblPr>
       <w:tblInd w:w="0" w:type="dxa"/>
       <w:tblCellMar>
@@ -11385,7 +11331,6 @@
   </w:style>
   <w:style w:type="numbering" w:default="1" w:styleId="NoList">
     <w:name w:val="No List"/>
-    <w:uiPriority w:val="99"/>
     <w:semiHidden/>
     <w:unhideWhenUsed/>
   </w:style>
@@ -14220,7 +14165,7 @@
 </file>
 
 <file path=customXml/itemProps4.xml><?xml version="1.0" encoding="utf-8"?>
-<ds:datastoreItem xmlns:ds="http://schemas.openxmlformats.org/officeDocument/2006/customXml" ds:itemID="{9702C2E3-153C-2849-B545-1D973B0CA555}">
+<ds:datastoreItem xmlns:ds="http://schemas.openxmlformats.org/officeDocument/2006/customXml" ds:itemID="{EAF9AF09-42F4-3D44-A74A-08D382CC7B67}">
   <ds:schemaRefs>
     <ds:schemaRef ds:uri="http://schemas.openxmlformats.org/officeDocument/2006/bibliography"/>
   </ds:schemaRefs>

</xml_diff>